<commit_message>
Updated application design document.
</commit_message>
<xml_diff>
--- a/docs/Application Design Document.docx
+++ b/docs/Application Design Document.docx
@@ -142,7 +142,40 @@
         <w:rPr>
           <w:szCs w:val="28"/>
         </w:rPr>
-        <w:t xml:space="preserve">This application </w:t>
+        <w:t>This p</w:t>
+      </w:r>
+      <w:r>
+        <w:rPr>
+          <w:szCs w:val="28"/>
+        </w:rPr>
+        <w:t>roject was created using the database-first workflow in ASP.NET.</w:t>
+      </w:r>
+    </w:p>
+    <w:p>
+      <w:pPr>
+        <w:rPr>
+          <w:szCs w:val="28"/>
+        </w:rPr>
+      </w:pPr>
+      <w:r>
+        <w:rPr>
+          <w:szCs w:val="28"/>
+        </w:rPr>
+        <w:t>Th</w:t>
+      </w:r>
+      <w:r>
+        <w:rPr>
+          <w:szCs w:val="28"/>
+        </w:rPr>
+        <w:t>e</w:t>
+      </w:r>
+      <w:bookmarkStart w:id="0" w:name="_GoBack"/>
+      <w:bookmarkEnd w:id="0"/>
+      <w:r>
+        <w:rPr>
+          <w:szCs w:val="28"/>
+        </w:rPr>
+        <w:t xml:space="preserve"> application </w:t>
       </w:r>
       <w:r>
         <w:rPr>
@@ -5214,8 +5247,6 @@
           <w:szCs w:val="28"/>
         </w:rPr>
       </w:pPr>
-      <w:bookmarkStart w:id="0" w:name="_GoBack"/>
-      <w:bookmarkEnd w:id="0"/>
       <w:r>
         <w:rPr>
           <w:sz w:val="28"/>

</xml_diff>